<commit_message>
fini, quelques commentaires faits
</commit_message>
<xml_diff>
--- a/doc/javaCrush.docx
+++ b/doc/javaCrush.docx
@@ -3,26 +3,16 @@
 <w:document xmlns:wpc="http://schemas.microsoft.com/office/word/2010/wordprocessingCanvas" xmlns:cx="http://schemas.microsoft.com/office/drawing/2014/chartex" xmlns:cx1="http://schemas.microsoft.com/office/drawing/2015/9/8/chartex" xmlns:cx2="http://schemas.microsoft.com/office/drawing/2015/10/21/chartex" xmlns:cx3="http://schemas.microsoft.com/office/drawing/2016/5/9/chartex" xmlns:cx4="http://schemas.microsoft.com/office/drawing/2016/5/10/chartex" xmlns:cx5="http://schemas.microsoft.com/office/drawing/2016/5/11/chartex" xmlns:mc="http://schemas.openxmlformats.org/markup-compatibility/2006" xmlns:o="urn:schemas-microsoft-com:office:office" xmlns:r="http://schemas.openxmlformats.org/officeDocument/2006/relationships" xmlns:m="http://schemas.openxmlformats.org/officeDocument/2006/math" xmlns:v="urn:schemas-microsoft-com:vml" xmlns:wp14="http://schemas.microsoft.com/office/word/2010/wordprocessingDrawing" xmlns:wp="http://schemas.openxmlformats.org/drawingml/2006/wordprocessingDrawing" xmlns:w10="urn:schemas-microsoft-com:office:word" xmlns:w="http://schemas.openxmlformats.org/wordprocessingml/2006/main" xmlns:w14="http://schemas.microsoft.com/office/word/2010/wordml" xmlns:w15="http://schemas.microsoft.com/office/word/2012/wordml" xmlns:w16se="http://schemas.microsoft.com/office/word/2015/wordml/symex" xmlns:wpg="http://schemas.microsoft.com/office/word/2010/wordprocessingGroup" xmlns:wpi="http://schemas.microsoft.com/office/word/2010/wordprocessingInk" xmlns:wne="http://schemas.microsoft.com/office/word/2006/wordml" xmlns:wps="http://schemas.microsoft.com/office/word/2010/wordprocessingShape" mc:Ignorable="w14 w15 w16se wp14">
   <w:body>
     <w:p>
+      <w:pPr>
+        <w:pStyle w:val="Titre1"/>
+      </w:pPr>
       <w:r>
         <w:t>Introduction</w:t>
       </w:r>
     </w:p>
     <w:p>
-      <w:proofErr w:type="spellStart"/>
-      <w:r>
-        <w:t>JavaCrush</w:t>
-      </w:r>
-      <w:proofErr w:type="spellEnd"/>
-      <w:r>
-        <w:t xml:space="preserve"> est une imitation du célèbre « </w:t>
-      </w:r>
-      <w:proofErr w:type="spellStart"/>
-      <w:r>
-        <w:t>CandyCrush</w:t>
-      </w:r>
-      <w:proofErr w:type="spellEnd"/>
-      <w:r>
-        <w:t> ». Jeu qui se compose d’une grille de cases et qui a pour but d’aligner des motifs identiques pour gagner des points. Le tout dans un certain laps de temps. 3 cases alignées commencent à générer des points, il est donc possible d’« éclater » jusqu’à 5 cases simultanément. La distribution des points est la suivante :</w:t>
+      <w:r>
+        <w:t>JavaCrush est une imitation du célèbre « CandyCrush ». Jeu qui se compose d’une grille de cases et qui a pour but d’aligner des motifs identiques pour gagner des points. Le tout dans un certain laps de temps. 3 cases alignées commencent à générer des points, il est donc possible d’« éclater » jusqu’à 5 cases simultanément. La distribution des points est la suivante :</w:t>
       </w:r>
     </w:p>
     <w:p>
@@ -83,12 +73,82 @@
       </w:r>
     </w:p>
     <w:p>
+      <w:pPr>
+        <w:pStyle w:val="Titre1"/>
+      </w:pPr>
+      <w:r>
+        <w:t>Fonctionnement général</w:t>
+      </w:r>
+    </w:p>
+    <w:p>
+      <w:r>
+        <w:t>Le programme dispose d’un ensemble de boutons. Ces derniers sont échangés de positions si l’utilisateur effectue une demande de déplacement valide (distance d’une case horizontale ou verticale).</w:t>
+      </w:r>
+    </w:p>
+    <w:p>
+      <w:r>
+        <w:t>Le programme dispose d’un thread vérificateur par ligne et par colonne.</w:t>
+      </w:r>
+      <w:r>
+        <w:t xml:space="preserve"> Ces threads de classe HorizontalChecker ou VerticakChecker sont dérivés de la classe abstraite Checker.</w:t>
+      </w:r>
+      <w:r>
+        <w:t xml:space="preserve"> </w:t>
+      </w:r>
+      <w:r>
+        <w:t>Ces threads,</w:t>
+      </w:r>
+      <w:r>
+        <w:t xml:space="preserve"> regardent en permanence l’état du plateau, dès que 3 case</w:t>
+      </w:r>
+      <w:r>
+        <w:t>s</w:t>
+      </w:r>
+      <w:r>
+        <w:t xml:space="preserve"> identiques sont alignées (de manière horizontale ou verticale)</w:t>
+      </w:r>
+      <w:r>
+        <w:t xml:space="preserve"> le checker concerné va alors</w:t>
+      </w:r>
+      <w:r>
+        <w:t xml:space="preserve"> augmenter le score puis</w:t>
+      </w:r>
+      <w:r>
+        <w:t xml:space="preserve"> s’envoyer lui-même dans l’objet de destruction.</w:t>
+      </w:r>
+    </w:p>
+    <w:p>
+      <w:r>
+        <w:t xml:space="preserve">L’objet de destruction « GravityPower » est un thread lui aussi, dès qu’il </w:t>
+      </w:r>
+      <w:r>
+        <w:t>reçoit</w:t>
+      </w:r>
+      <w:r>
+        <w:t xml:space="preserve"> un objet de type checker il va procéder à l’élimination </w:t>
+      </w:r>
+      <w:r>
+        <w:t>des cases, puis appliquer un effet de gravité et faire « tomber » de nouvelles cases.</w:t>
+      </w:r>
+    </w:p>
+    <w:p>
+      <w:r>
+        <w:t>De manière générale tous les threads tournent en boucle jusqu’à ce que la variable isRunning contenue dans l’objet GravityPower passe à false.</w:t>
+      </w:r>
+      <w:bookmarkStart w:id="0" w:name="_GoBack"/>
+      <w:bookmarkEnd w:id="0"/>
+    </w:p>
+    <w:p>
+      <w:pPr>
+        <w:pStyle w:val="Titre1"/>
+      </w:pPr>
       <w:r>
         <w:t>Diagramme de classes</w:t>
       </w:r>
     </w:p>
     <w:p>
       <w:pPr>
+        <w:pStyle w:val="Titre1"/>
         <w:sectPr>
           <w:pgSz w:w="12240" w:h="15840"/>
           <w:pgMar w:top="1417" w:right="1417" w:bottom="1417" w:left="1417" w:header="708" w:footer="708" w:gutter="0"/>
@@ -101,9 +161,6 @@
       <w:pPr>
         <w:ind w:left="-1417"/>
         <w:jc w:val="center"/>
-        <w:rPr>
-          <w:lang w:val="en-US"/>
-        </w:rPr>
         <w:sectPr>
           <w:pgSz w:w="12240" w:h="15840"/>
           <w:pgMar w:top="0" w:right="49" w:bottom="0" w:left="1417" w:header="708" w:footer="708" w:gutter="0"/>
@@ -112,9 +169,6 @@
         </w:sectPr>
       </w:pPr>
       <w:r>
-        <w:rPr>
-          <w:lang w:val="en-US"/>
-        </w:rPr>
         <w:lastRenderedPageBreak/>
         <w:pict>
           <v:shapetype id="_x0000_t75" coordsize="21600,21600" o:spt="75" o:preferrelative="t" path="m@4@5l@4@11@9@11@9@5xe" filled="f" stroked="f">
@@ -136,24 +190,178 @@
             <v:path o:extrusionok="f" gradientshapeok="t" o:connecttype="rect"/>
             <o:lock v:ext="edit" aspectratio="t"/>
           </v:shapetype>
-          <v:shape id="_x0000_i1041" type="#_x0000_t75" style="width:457.15pt;height:792.7pt">
+          <v:shape id="_x0000_i1047" type="#_x0000_t75" style="width:509.45pt;height:791.3pt">
             <v:imagedata r:id="rId5" o:title="diagram"/>
           </v:shape>
         </w:pict>
       </w:r>
-    </w:p>
-    <w:p>
+      <w:r>
+        <w:lastRenderedPageBreak/>
+        <w:pict>
+          <v:shape id="_x0000_i1048" type="#_x0000_t75" style="width:402.8pt;height:362.7pt">
+            <v:imagedata r:id="rId6" o:title="diagram2"/>
+          </v:shape>
+        </w:pict>
+      </w:r>
+    </w:p>
+    <w:p>
+      <w:pPr>
+        <w:pStyle w:val="Titre1"/>
+      </w:pPr>
       <w:r>
         <w:lastRenderedPageBreak/>
         <w:t>Implémentation</w:t>
       </w:r>
     </w:p>
     <w:p>
-      <w:bookmarkStart w:id="0" w:name="_GoBack"/>
-      <w:bookmarkEnd w:id="0"/>
-    </w:p>
-    <w:p>
-      <w:r>
+      <w:pPr>
+        <w:pStyle w:val="Titre2"/>
+      </w:pPr>
+      <w:r>
+        <w:t>CandyButtons</w:t>
+      </w:r>
+    </w:p>
+    <w:p>
+      <w:r>
+        <w:t xml:space="preserve">CandyButtons étends la </w:t>
+      </w:r>
+      <w:r>
+        <w:t>classe JButton, en rajoutant des attributs :</w:t>
+      </w:r>
+    </w:p>
+    <w:p>
+      <w:pPr>
+        <w:pStyle w:val="listes"/>
+      </w:pPr>
+      <w:r>
+        <w:t>buttonID</w:t>
+      </w:r>
+      <w:r>
+        <w:tab/>
+        <w:t>Contient l’identifiant unique du bouton.</w:t>
+      </w:r>
+    </w:p>
+    <w:p>
+      <w:pPr>
+        <w:pStyle w:val="listes"/>
+      </w:pPr>
+      <w:r>
+        <w:t>buttonType</w:t>
+      </w:r>
+      <w:r>
+        <w:tab/>
+        <w:t>Contient le type du bouton (nom de l’image avec extension).</w:t>
+      </w:r>
+    </w:p>
+    <w:p>
+      <w:r>
+        <w:t>Ainsi qu’une méthode :</w:t>
+      </w:r>
+    </w:p>
+    <w:p>
+      <w:pPr>
+        <w:pStyle w:val="listes"/>
+      </w:pPr>
+      <w:r>
+        <w:t>exchangeButtonsData</w:t>
+      </w:r>
+      <w:r>
+        <w:tab/>
+        <w:t xml:space="preserve">Qui échange le buttonType ainsi que </w:t>
+      </w:r>
+      <w:r>
+        <w:t>l’icones de deux boutons.</w:t>
+      </w:r>
+    </w:p>
+    <w:p>
+      <w:pPr>
+        <w:pStyle w:val="Titre2"/>
+        <w:rPr>
+          <w:lang w:val="en-US"/>
+        </w:rPr>
+      </w:pPr>
+      <w:r>
+        <w:rPr>
+          <w:lang w:val="en-US"/>
+        </w:rPr>
+        <w:t>Checker</w:t>
+      </w:r>
+    </w:p>
+    <w:p>
+      <w:r>
+        <w:t>Classe abstraite servant de modèle pour les c</w:t>
+      </w:r>
+      <w:r>
+        <w:t>hecker horizontaux et verticaux.</w:t>
+      </w:r>
+    </w:p>
+    <w:p>
+      <w:pPr>
+        <w:pStyle w:val="Titre2"/>
+        <w:rPr>
+          <w:lang w:val="en-US"/>
+        </w:rPr>
+      </w:pPr>
+      <w:r>
+        <w:rPr>
+          <w:lang w:val="en-US"/>
+        </w:rPr>
+        <w:t>HorizontalChecker</w:t>
+      </w:r>
+    </w:p>
+    <w:p>
+      <w:pPr>
+        <w:pStyle w:val="Titre2"/>
+        <w:rPr>
+          <w:lang w:val="en-US"/>
+        </w:rPr>
+      </w:pPr>
+      <w:r>
+        <w:rPr>
+          <w:lang w:val="en-US"/>
+        </w:rPr>
+        <w:t>VerticalChecker</w:t>
+      </w:r>
+    </w:p>
+    <w:p>
+      <w:pPr>
+        <w:pStyle w:val="Titre2"/>
+        <w:rPr>
+          <w:lang w:val="en-US"/>
+        </w:rPr>
+      </w:pPr>
+      <w:r>
+        <w:rPr>
+          <w:lang w:val="en-US"/>
+        </w:rPr>
+        <w:t>GravityPower</w:t>
+      </w:r>
+    </w:p>
+    <w:p>
+      <w:pPr>
+        <w:pStyle w:val="Titre2"/>
+        <w:rPr>
+          <w:lang w:val="en-US"/>
+        </w:rPr>
+      </w:pPr>
+      <w:r>
+        <w:rPr>
+          <w:lang w:val="en-US"/>
+        </w:rPr>
+        <w:t>Main</w:t>
+      </w:r>
+    </w:p>
+    <w:p>
+      <w:pPr>
+        <w:pStyle w:val="Titre1"/>
+        <w:rPr>
+          <w:lang w:val="en-US"/>
+        </w:rPr>
+      </w:pPr>
+      <w:r>
+        <w:rPr>
+          <w:lang w:val="en-US"/>
+        </w:rPr>
         <w:t>Conclusion</w:t>
       </w:r>
     </w:p>
@@ -282,8 +490,125 @@
       </w:rPr>
     </w:lvl>
   </w:abstractNum>
+  <w:abstractNum w:abstractNumId="1" w15:restartNumberingAfterBreak="0">
+    <w:nsid w:val="58E92403"/>
+    <w:multiLevelType w:val="hybridMultilevel"/>
+    <w:tmpl w:val="9E00FE96"/>
+    <w:lvl w:ilvl="0" w:tplc="7A3479C0">
+      <w:start w:val="1"/>
+      <w:numFmt w:val="bullet"/>
+      <w:pStyle w:val="listes"/>
+      <w:lvlText w:val=""/>
+      <w:lvlJc w:val="left"/>
+      <w:pPr>
+        <w:ind w:left="720" w:hanging="360"/>
+      </w:pPr>
+      <w:rPr>
+        <w:rFonts w:ascii="Symbol" w:hAnsi="Symbol" w:hint="default"/>
+      </w:rPr>
+    </w:lvl>
+    <w:lvl w:ilvl="1" w:tplc="100C0003" w:tentative="1">
+      <w:start w:val="1"/>
+      <w:numFmt w:val="bullet"/>
+      <w:lvlText w:val="o"/>
+      <w:lvlJc w:val="left"/>
+      <w:pPr>
+        <w:ind w:left="1440" w:hanging="360"/>
+      </w:pPr>
+      <w:rPr>
+        <w:rFonts w:ascii="Courier New" w:hAnsi="Courier New" w:cs="Courier New" w:hint="default"/>
+      </w:rPr>
+    </w:lvl>
+    <w:lvl w:ilvl="2" w:tplc="100C0005" w:tentative="1">
+      <w:start w:val="1"/>
+      <w:numFmt w:val="bullet"/>
+      <w:lvlText w:val=""/>
+      <w:lvlJc w:val="left"/>
+      <w:pPr>
+        <w:ind w:left="2160" w:hanging="360"/>
+      </w:pPr>
+      <w:rPr>
+        <w:rFonts w:ascii="Wingdings" w:hAnsi="Wingdings" w:hint="default"/>
+      </w:rPr>
+    </w:lvl>
+    <w:lvl w:ilvl="3" w:tplc="100C0001" w:tentative="1">
+      <w:start w:val="1"/>
+      <w:numFmt w:val="bullet"/>
+      <w:lvlText w:val=""/>
+      <w:lvlJc w:val="left"/>
+      <w:pPr>
+        <w:ind w:left="2880" w:hanging="360"/>
+      </w:pPr>
+      <w:rPr>
+        <w:rFonts w:ascii="Symbol" w:hAnsi="Symbol" w:hint="default"/>
+      </w:rPr>
+    </w:lvl>
+    <w:lvl w:ilvl="4" w:tplc="100C0003" w:tentative="1">
+      <w:start w:val="1"/>
+      <w:numFmt w:val="bullet"/>
+      <w:lvlText w:val="o"/>
+      <w:lvlJc w:val="left"/>
+      <w:pPr>
+        <w:ind w:left="3600" w:hanging="360"/>
+      </w:pPr>
+      <w:rPr>
+        <w:rFonts w:ascii="Courier New" w:hAnsi="Courier New" w:cs="Courier New" w:hint="default"/>
+      </w:rPr>
+    </w:lvl>
+    <w:lvl w:ilvl="5" w:tplc="100C0005" w:tentative="1">
+      <w:start w:val="1"/>
+      <w:numFmt w:val="bullet"/>
+      <w:lvlText w:val=""/>
+      <w:lvlJc w:val="left"/>
+      <w:pPr>
+        <w:ind w:left="4320" w:hanging="360"/>
+      </w:pPr>
+      <w:rPr>
+        <w:rFonts w:ascii="Wingdings" w:hAnsi="Wingdings" w:hint="default"/>
+      </w:rPr>
+    </w:lvl>
+    <w:lvl w:ilvl="6" w:tplc="100C0001" w:tentative="1">
+      <w:start w:val="1"/>
+      <w:numFmt w:val="bullet"/>
+      <w:lvlText w:val=""/>
+      <w:lvlJc w:val="left"/>
+      <w:pPr>
+        <w:ind w:left="5040" w:hanging="360"/>
+      </w:pPr>
+      <w:rPr>
+        <w:rFonts w:ascii="Symbol" w:hAnsi="Symbol" w:hint="default"/>
+      </w:rPr>
+    </w:lvl>
+    <w:lvl w:ilvl="7" w:tplc="100C0003" w:tentative="1">
+      <w:start w:val="1"/>
+      <w:numFmt w:val="bullet"/>
+      <w:lvlText w:val="o"/>
+      <w:lvlJc w:val="left"/>
+      <w:pPr>
+        <w:ind w:left="5760" w:hanging="360"/>
+      </w:pPr>
+      <w:rPr>
+        <w:rFonts w:ascii="Courier New" w:hAnsi="Courier New" w:cs="Courier New" w:hint="default"/>
+      </w:rPr>
+    </w:lvl>
+    <w:lvl w:ilvl="8" w:tplc="100C0005" w:tentative="1">
+      <w:start w:val="1"/>
+      <w:numFmt w:val="bullet"/>
+      <w:lvlText w:val=""/>
+      <w:lvlJc w:val="left"/>
+      <w:pPr>
+        <w:ind w:left="6480" w:hanging="360"/>
+      </w:pPr>
+      <w:rPr>
+        <w:rFonts w:ascii="Wingdings" w:hAnsi="Wingdings" w:hint="default"/>
+      </w:rPr>
+    </w:lvl>
+  </w:abstractNum>
   <w:num w:numId="1">
     <w:abstractNumId w:val="0"/>
+  </w:num>
+  <w:num w:numId="2">
+    <w:abstractNumId w:val="1"/>
   </w:num>
 </w:numbering>
 </file>
@@ -685,6 +1010,49 @@
     <w:name w:val="Normal"/>
     <w:qFormat/>
   </w:style>
+  <w:style w:type="paragraph" w:styleId="Titre1">
+    <w:name w:val="heading 1"/>
+    <w:basedOn w:val="Normal"/>
+    <w:next w:val="Normal"/>
+    <w:link w:val="Titre1Car"/>
+    <w:uiPriority w:val="9"/>
+    <w:qFormat/>
+    <w:rsid w:val="00C478AD"/>
+    <w:pPr>
+      <w:keepNext/>
+      <w:keepLines/>
+      <w:spacing w:before="240" w:after="0"/>
+      <w:outlineLvl w:val="0"/>
+    </w:pPr>
+    <w:rPr>
+      <w:rFonts w:asciiTheme="majorHAnsi" w:eastAsiaTheme="majorEastAsia" w:hAnsiTheme="majorHAnsi" w:cstheme="majorBidi"/>
+      <w:color w:val="2E74B5" w:themeColor="accent1" w:themeShade="BF"/>
+      <w:sz w:val="32"/>
+      <w:szCs w:val="32"/>
+    </w:rPr>
+  </w:style>
+  <w:style w:type="paragraph" w:styleId="Titre2">
+    <w:name w:val="heading 2"/>
+    <w:basedOn w:val="Normal"/>
+    <w:next w:val="Normal"/>
+    <w:link w:val="Titre2Car"/>
+    <w:uiPriority w:val="9"/>
+    <w:unhideWhenUsed/>
+    <w:qFormat/>
+    <w:rsid w:val="00C478AD"/>
+    <w:pPr>
+      <w:keepNext/>
+      <w:keepLines/>
+      <w:spacing w:before="40" w:after="0"/>
+      <w:outlineLvl w:val="1"/>
+    </w:pPr>
+    <w:rPr>
+      <w:rFonts w:asciiTheme="majorHAnsi" w:eastAsiaTheme="majorEastAsia" w:hAnsiTheme="majorHAnsi" w:cstheme="majorBidi"/>
+      <w:color w:val="2E74B5" w:themeColor="accent1" w:themeShade="BF"/>
+      <w:sz w:val="26"/>
+      <w:szCs w:val="26"/>
+    </w:rPr>
+  </w:style>
   <w:style w:type="character" w:default="1" w:styleId="Policepardfaut">
     <w:name w:val="Default Paragraph Font"/>
     <w:uiPriority w:val="1"/>
@@ -715,6 +1083,7 @@
   <w:style w:type="paragraph" w:styleId="Paragraphedeliste">
     <w:name w:val="List Paragraph"/>
     <w:basedOn w:val="Normal"/>
+    <w:link w:val="ParagraphedelisteCar"/>
     <w:uiPriority w:val="34"/>
     <w:qFormat/>
     <w:rsid w:val="00576F4D"/>
@@ -722,6 +1091,60 @@
       <w:ind w:left="720"/>
       <w:contextualSpacing/>
     </w:pPr>
+  </w:style>
+  <w:style w:type="character" w:customStyle="1" w:styleId="Titre1Car">
+    <w:name w:val="Titre 1 Car"/>
+    <w:basedOn w:val="Policepardfaut"/>
+    <w:link w:val="Titre1"/>
+    <w:uiPriority w:val="9"/>
+    <w:rsid w:val="00C478AD"/>
+    <w:rPr>
+      <w:rFonts w:asciiTheme="majorHAnsi" w:eastAsiaTheme="majorEastAsia" w:hAnsiTheme="majorHAnsi" w:cstheme="majorBidi"/>
+      <w:color w:val="2E74B5" w:themeColor="accent1" w:themeShade="BF"/>
+      <w:sz w:val="32"/>
+      <w:szCs w:val="32"/>
+    </w:rPr>
+  </w:style>
+  <w:style w:type="character" w:customStyle="1" w:styleId="Titre2Car">
+    <w:name w:val="Titre 2 Car"/>
+    <w:basedOn w:val="Policepardfaut"/>
+    <w:link w:val="Titre2"/>
+    <w:uiPriority w:val="9"/>
+    <w:rsid w:val="00C478AD"/>
+    <w:rPr>
+      <w:rFonts w:asciiTheme="majorHAnsi" w:eastAsiaTheme="majorEastAsia" w:hAnsiTheme="majorHAnsi" w:cstheme="majorBidi"/>
+      <w:color w:val="2E74B5" w:themeColor="accent1" w:themeShade="BF"/>
+      <w:sz w:val="26"/>
+      <w:szCs w:val="26"/>
+    </w:rPr>
+  </w:style>
+  <w:style w:type="paragraph" w:customStyle="1" w:styleId="listes">
+    <w:name w:val="listes"/>
+    <w:basedOn w:val="Paragraphedeliste"/>
+    <w:link w:val="listesCar"/>
+    <w:qFormat/>
+    <w:rsid w:val="002C736C"/>
+    <w:pPr>
+      <w:numPr>
+        <w:numId w:val="2"/>
+      </w:numPr>
+      <w:tabs>
+        <w:tab w:val="left" w:pos="3402"/>
+      </w:tabs>
+    </w:pPr>
+  </w:style>
+  <w:style w:type="character" w:customStyle="1" w:styleId="ParagraphedelisteCar">
+    <w:name w:val="Paragraphe de liste Car"/>
+    <w:basedOn w:val="Policepardfaut"/>
+    <w:link w:val="Paragraphedeliste"/>
+    <w:uiPriority w:val="34"/>
+    <w:rsid w:val="002C736C"/>
+  </w:style>
+  <w:style w:type="character" w:customStyle="1" w:styleId="listesCar">
+    <w:name w:val="listes Car"/>
+    <w:basedOn w:val="ParagraphedelisteCar"/>
+    <w:link w:val="listes"/>
+    <w:rsid w:val="002C736C"/>
   </w:style>
 </w:styles>
 </file>

</xml_diff>